<commit_message>
added tximeta to five refs
This build is based on
https://github.com/greenelab/czi-seed-rfa/commit/1158d54c90d1d9ddccdf8dc913d1e1aa89543bfa.

This commit was created by the following Travis CI build and job:
https://travis-ci.org/greenelab/czi-seed-rfa/builds/454261080
https://travis-ci.org/greenelab/czi-seed-rfa/jobs/454261081

[ci skip]

The full commit message that triggered this build is copied below:

added tximeta to five refs
</commit_message>
<xml_diff>
--- a/manuscript.docx
+++ b/manuscript.docx
@@ -111,7 +111,7 @@
           <w:rPr>
             <w:rStyle w:val="Hyperlink"/>
           </w:rPr>
-          <w:t xml:space="preserve">greenelab/czi-seed-rfa@22383da</w:t>
+          <w:t xml:space="preserve">greenelab/czi-seed-rfa@1158d54</w:t>
         </w:r>
       </w:hyperlink>
       <w:r>
@@ -1842,6 +1842,35 @@
     </w:p>
     <w:p>
       <w:pPr>
+        <w:pStyle w:val="Compact"/>
+        <w:numPr>
+          <w:numId w:val="1002"/>
+          <w:ilvl w:val="0"/>
+        </w:numPr>
+      </w:pPr>
+      <w:r>
+        <w:t xml:space="preserve">tximeta</w:t>
+      </w:r>
+      <w:r>
+        <w:t xml:space="preserve"> </w:t>
+      </w:r>
+      <w:r>
+        <w:t xml:space="preserve">[</w:t>
+      </w:r>
+      <w:hyperlink w:anchor="ref-1FQ0kp4Dj">
+        <w:r>
+          <w:rPr>
+            <w:rStyle w:val="Hyperlink"/>
+          </w:rPr>
+          <w:t xml:space="preserve">5</w:t>
+        </w:r>
+      </w:hyperlink>
+      <w:r>
+        <w:t xml:space="preserve">]</w:t>
+      </w:r>
+    </w:p>
+    <w:p>
+      <w:pPr>
         <w:pStyle w:val="Heading2"/>
       </w:pPr>
       <w:bookmarkStart w:id="48" w:name="project-team"/>
@@ -2434,7 +2463,7 @@
           <w:rPr>
             <w:rStyle w:val="Hyperlink"/>
           </w:rPr>
-          <w:t xml:space="preserve">5</w:t>
+          <w:t xml:space="preserve">6</w:t>
         </w:r>
       </w:hyperlink>
       <w:r>
@@ -2477,7 +2506,7 @@
           <w:rPr>
             <w:rStyle w:val="Hyperlink"/>
           </w:rPr>
-          <w:t xml:space="preserve">6</w:t>
+          <w:t xml:space="preserve">7</w:t>
         </w:r>
       </w:hyperlink>
       <w:r>
@@ -2509,7 +2538,7 @@
           <w:rPr>
             <w:rStyle w:val="Hyperlink"/>
           </w:rPr>
-          <w:t xml:space="preserve">7</w:t>
+          <w:t xml:space="preserve">8</w:t>
         </w:r>
       </w:hyperlink>
       <w:r>
@@ -2553,7 +2582,7 @@
           <w:rPr>
             <w:rStyle w:val="Hyperlink"/>
           </w:rPr>
-          <w:t xml:space="preserve">11</w:t>
+          <w:t xml:space="preserve">12</w:t>
         </w:r>
       </w:hyperlink>
       <w:r>
@@ -2576,7 +2605,7 @@
           <w:rPr>
             <w:rStyle w:val="Hyperlink"/>
           </w:rPr>
-          <w:t xml:space="preserve">12</w:t>
+          <w:t xml:space="preserve">13</w:t>
         </w:r>
       </w:hyperlink>
       <w:r>
@@ -2599,7 +2628,7 @@
           <w:rPr>
             <w:rStyle w:val="Hyperlink"/>
           </w:rPr>
-          <w:t xml:space="preserve">13</w:t>
+          <w:t xml:space="preserve">14</w:t>
         </w:r>
       </w:hyperlink>
       <w:r>
@@ -2645,6 +2674,29 @@
           <w:rPr>
             <w:rStyle w:val="Hyperlink"/>
           </w:rPr>
+          <w:t xml:space="preserve">15</w:t>
+        </w:r>
+      </w:hyperlink>
+      <w:r>
+        <w:t xml:space="preserve">]</w:t>
+      </w:r>
+      <w:r>
+        <w:t xml:space="preserve"> </w:t>
+      </w:r>
+      <w:r>
+        <w:t xml:space="preserve">and Salmon</w:t>
+      </w:r>
+      <w:r>
+        <w:t xml:space="preserve"> </w:t>
+      </w:r>
+      <w:r>
+        <w:t xml:space="preserve">[</w:t>
+      </w:r>
+      <w:hyperlink w:anchor="ref-vrqQcFyx">
+        <w:r>
+          <w:rPr>
+            <w:rStyle w:val="Hyperlink"/>
+          </w:rPr>
           <w:t xml:space="preserve">14</w:t>
         </w:r>
       </w:hyperlink>
@@ -2652,54 +2704,31 @@
         <w:t xml:space="preserve">]</w:t>
       </w:r>
       <w:r>
-        <w:t xml:space="preserve"> </w:t>
-      </w:r>
-      <w:r>
-        <w:t xml:space="preserve">and Salmon</w:t>
-      </w:r>
+        <w:t xml:space="preserve">, having collaborated closely with Dr. Love on the latter. Dr. Love and he are actively collaborating on improved methods for transcript quantification, differential testing, and also on reproducible analysis via</w:t>
+      </w:r>
+      <w:r>
+        <w:t xml:space="preserve"> </w:t>
+      </w:r>
+      <w:hyperlink r:id="rId52">
+        <w:r>
+          <w:rPr>
+            <w:rStyle w:val="Hyperlink"/>
+          </w:rPr>
+          <w:t xml:space="preserve">tximeta</w:t>
+        </w:r>
+      </w:hyperlink>
       <w:r>
         <w:t xml:space="preserve"> </w:t>
       </w:r>
       <w:r>
         <w:t xml:space="preserve">[</w:t>
       </w:r>
-      <w:hyperlink w:anchor="ref-vrqQcFyx">
-        <w:r>
-          <w:rPr>
-            <w:rStyle w:val="Hyperlink"/>
-          </w:rPr>
-          <w:t xml:space="preserve">13</w:t>
-        </w:r>
-      </w:hyperlink>
-      <w:r>
-        <w:t xml:space="preserve">]</w:t>
-      </w:r>
-      <w:r>
-        <w:t xml:space="preserve">, having collaborated closely with Dr. Love on the latter. Dr. Love and he are actively collaborating on improved methods for transcript quantification, differential testing, and also on reproducible analysis via</w:t>
-      </w:r>
-      <w:r>
-        <w:t xml:space="preserve"> </w:t>
-      </w:r>
-      <w:hyperlink r:id="rId52">
-        <w:r>
-          <w:rPr>
-            <w:rStyle w:val="Hyperlink"/>
-          </w:rPr>
-          <w:t xml:space="preserve">tximeta</w:t>
-        </w:r>
-      </w:hyperlink>
-      <w:r>
-        <w:t xml:space="preserve"> </w:t>
-      </w:r>
-      <w:r>
-        <w:t xml:space="preserve">[</w:t>
-      </w:r>
       <w:hyperlink w:anchor="ref-1FQ0kp4Dj">
         <w:r>
           <w:rPr>
             <w:rStyle w:val="Hyperlink"/>
           </w:rPr>
-          <w:t xml:space="preserve">15</w:t>
+          <w:t xml:space="preserve">5</w:t>
         </w:r>
       </w:hyperlink>
       <w:r>
@@ -3083,7 +3112,7 @@
           <w:rPr>
             <w:rStyle w:val="Hyperlink"/>
           </w:rPr>
-          <w:t xml:space="preserve">10</w:t>
+          <w:t xml:space="preserve">11</w:t>
         </w:r>
       </w:hyperlink>
       <w:r>
@@ -3942,7 +3971,7 @@
           <w:rPr>
             <w:rStyle w:val="Hyperlink"/>
           </w:rPr>
-          <w:t xml:space="preserve">8</w:t>
+          <w:t xml:space="preserve">9</w:t>
         </w:r>
       </w:hyperlink>
       <w:r>
@@ -4206,7 +4235,7 @@
           <w:rPr>
             <w:rStyle w:val="Hyperlink"/>
           </w:rPr>
-          <w:t xml:space="preserve">15</w:t>
+          <w:t xml:space="preserve">5</w:t>
         </w:r>
       </w:hyperlink>
       <w:r>
@@ -4812,7 +4841,7 @@
       </w:hyperlink>
     </w:p>
     <w:bookmarkEnd w:id="72"/>
-    <w:bookmarkStart w:id="77" w:name="ref-1DrhKLdVp"/>
+    <w:bookmarkStart w:id="75" w:name="ref-1FQ0kp4Dj"/>
     <w:p>
       <w:pPr>
         <w:pStyle w:val="BodyText"/>
@@ -4827,6 +4856,74 @@
         <w:rPr>
           <w:b/>
         </w:rPr>
+        <w:t xml:space="preserve">tximeta</w:t>
+      </w:r>
+      <w:r>
+        <w:br w:type="textWrapping"/>
+      </w:r>
+      <w:r>
+        <w:t xml:space="preserve">Rob Patro Michael Love</w:t>
+      </w:r>
+      <w:r>
+        <w:br w:type="textWrapping"/>
+      </w:r>
+      <w:r>
+        <w:rPr>
+          <w:i/>
+        </w:rPr>
+        <w:t xml:space="preserve">Bioconductor</w:t>
+      </w:r>
+      <w:r>
+        <w:t xml:space="preserve"> </w:t>
+      </w:r>
+      <w:r>
+        <w:t xml:space="preserve">(2018)</w:t>
+      </w:r>
+      <w:r>
+        <w:t xml:space="preserve"> </w:t>
+      </w:r>
+      <w:hyperlink r:id="rId73">
+        <w:r>
+          <w:rPr>
+            <w:rStyle w:val="Hyperlink"/>
+          </w:rPr>
+          <w:t xml:space="preserve">https://doi.org/gfddxw</w:t>
+        </w:r>
+      </w:hyperlink>
+      <w:r>
+        <w:br w:type="textWrapping"/>
+      </w:r>
+      <w:r>
+        <w:t xml:space="preserve">DOI:</w:t>
+      </w:r>
+      <w:r>
+        <w:t xml:space="preserve"> </w:t>
+      </w:r>
+      <w:hyperlink r:id="rId74">
+        <w:r>
+          <w:rPr>
+            <w:rStyle w:val="Hyperlink"/>
+          </w:rPr>
+          <w:t xml:space="preserve">10.18129/b9.bioc.tximeta</w:t>
+        </w:r>
+      </w:hyperlink>
+    </w:p>
+    <w:bookmarkEnd w:id="75"/>
+    <w:bookmarkStart w:id="80" w:name="ref-1DrhKLdVp"/>
+    <w:p>
+      <w:pPr>
+        <w:pStyle w:val="BodyText"/>
+      </w:pPr>
+      <w:r>
+        <w:t xml:space="preserve">6.</w:t>
+      </w:r>
+      <w:r>
+        <w:t xml:space="preserve"> </w:t>
+      </w:r>
+      <w:r>
+        <w:rPr>
+          <w:b/>
+        </w:rPr>
         <w:t xml:space="preserve">CoGAPS: an R/C++ package to identify patterns and biological process activity in transcriptomic data</w:t>
       </w:r>
       <w:r>
@@ -4853,7 +4950,7 @@
       <w:r>
         <w:t xml:space="preserve"> </w:t>
       </w:r>
-      <w:hyperlink r:id="rId73">
+      <w:hyperlink r:id="rId76">
         <w:r>
           <w:rPr>
             <w:rStyle w:val="Hyperlink"/>
@@ -4870,7 +4967,7 @@
       <w:r>
         <w:t xml:space="preserve"> </w:t>
       </w:r>
-      <w:hyperlink r:id="rId74">
+      <w:hyperlink r:id="rId77">
         <w:r>
           <w:rPr>
             <w:rStyle w:val="Hyperlink"/>
@@ -4887,7 +4984,7 @@
       <w:r>
         <w:t xml:space="preserve"> </w:t>
       </w:r>
-      <w:hyperlink r:id="rId75">
+      <w:hyperlink r:id="rId78">
         <w:r>
           <w:rPr>
             <w:rStyle w:val="Hyperlink"/>
@@ -4904,7 +5001,7 @@
       <w:r>
         <w:t xml:space="preserve"> </w:t>
       </w:r>
-      <w:hyperlink r:id="rId76">
+      <w:hyperlink r:id="rId79">
         <w:r>
           <w:rPr>
             <w:rStyle w:val="Hyperlink"/>
@@ -4913,14 +5010,14 @@
         </w:r>
       </w:hyperlink>
     </w:p>
-    <w:bookmarkEnd w:id="77"/>
-    <w:bookmarkStart w:id="81" w:name="ref-Sn52lYwa"/>
+    <w:bookmarkEnd w:id="80"/>
+    <w:bookmarkStart w:id="84" w:name="ref-Sn52lYwa"/>
     <w:p>
       <w:pPr>
         <w:pStyle w:val="BodyText"/>
       </w:pPr>
       <w:r>
-        <w:t xml:space="preserve">6.</w:t>
+        <w:t xml:space="preserve">7.</w:t>
       </w:r>
       <w:r>
         <w:t xml:space="preserve"> </w:t>
@@ -4955,7 +5052,7 @@
       <w:r>
         <w:t xml:space="preserve"> </w:t>
       </w:r>
-      <w:hyperlink r:id="rId78">
+      <w:hyperlink r:id="rId81">
         <w:r>
           <w:rPr>
             <w:rStyle w:val="Hyperlink"/>
@@ -4972,7 +5069,7 @@
       <w:r>
         <w:t xml:space="preserve"> </w:t>
       </w:r>
-      <w:hyperlink r:id="rId79">
+      <w:hyperlink r:id="rId82">
         <w:r>
           <w:rPr>
             <w:rStyle w:val="Hyperlink"/>
@@ -4989,7 +5086,7 @@
       <w:r>
         <w:t xml:space="preserve"> </w:t>
       </w:r>
-      <w:hyperlink r:id="rId80">
+      <w:hyperlink r:id="rId83">
         <w:r>
           <w:rPr>
             <w:rStyle w:val="Hyperlink"/>
@@ -4998,14 +5095,14 @@
         </w:r>
       </w:hyperlink>
     </w:p>
-    <w:bookmarkEnd w:id="81"/>
-    <w:bookmarkStart w:id="86" w:name="ref-1CFhfCyWN"/>
+    <w:bookmarkEnd w:id="84"/>
+    <w:bookmarkStart w:id="89" w:name="ref-1CFhfCyWN"/>
     <w:p>
       <w:pPr>
         <w:pStyle w:val="BodyText"/>
       </w:pPr>
       <w:r>
-        <w:t xml:space="preserve">7.</w:t>
+        <w:t xml:space="preserve">8.</w:t>
       </w:r>
       <w:r>
         <w:t xml:space="preserve"> </w:t>
@@ -5064,7 +5161,7 @@
       <w:r>
         <w:t xml:space="preserve"> </w:t>
       </w:r>
-      <w:hyperlink r:id="rId82">
+      <w:hyperlink r:id="rId85">
         <w:r>
           <w:rPr>
             <w:rStyle w:val="Hyperlink"/>
@@ -5081,7 +5178,7 @@
       <w:r>
         <w:t xml:space="preserve"> </w:t>
       </w:r>
-      <w:hyperlink r:id="rId83">
+      <w:hyperlink r:id="rId86">
         <w:r>
           <w:rPr>
             <w:rStyle w:val="Hyperlink"/>
@@ -5098,7 +5195,7 @@
       <w:r>
         <w:t xml:space="preserve"> </w:t>
       </w:r>
-      <w:hyperlink r:id="rId84">
+      <w:hyperlink r:id="rId87">
         <w:r>
           <w:rPr>
             <w:rStyle w:val="Hyperlink"/>
@@ -5115,7 +5212,7 @@
       <w:r>
         <w:t xml:space="preserve"> </w:t>
       </w:r>
-      <w:hyperlink r:id="rId85">
+      <w:hyperlink r:id="rId88">
         <w:r>
           <w:rPr>
             <w:rStyle w:val="Hyperlink"/>
@@ -5124,14 +5221,14 @@
         </w:r>
       </w:hyperlink>
     </w:p>
-    <w:bookmarkEnd w:id="86"/>
-    <w:bookmarkStart w:id="91" w:name="ref-Hlprh8TG"/>
+    <w:bookmarkEnd w:id="89"/>
+    <w:bookmarkStart w:id="94" w:name="ref-Hlprh8TG"/>
     <w:p>
       <w:pPr>
         <w:pStyle w:val="BodyText"/>
       </w:pPr>
       <w:r>
-        <w:t xml:space="preserve">8.</w:t>
+        <w:t xml:space="preserve">9.</w:t>
       </w:r>
       <w:r>
         <w:t xml:space="preserve"> </w:t>
@@ -5166,7 +5263,7 @@
       <w:r>
         <w:t xml:space="preserve"> </w:t>
       </w:r>
-      <w:hyperlink r:id="rId87">
+      <w:hyperlink r:id="rId90">
         <w:r>
           <w:rPr>
             <w:rStyle w:val="Hyperlink"/>
@@ -5183,7 +5280,7 @@
       <w:r>
         <w:t xml:space="preserve"> </w:t>
       </w:r>
-      <w:hyperlink r:id="rId88">
+      <w:hyperlink r:id="rId91">
         <w:r>
           <w:rPr>
             <w:rStyle w:val="Hyperlink"/>
@@ -5200,7 +5297,7 @@
       <w:r>
         <w:t xml:space="preserve"> </w:t>
       </w:r>
-      <w:hyperlink r:id="rId89">
+      <w:hyperlink r:id="rId92">
         <w:r>
           <w:rPr>
             <w:rStyle w:val="Hyperlink"/>
@@ -5217,7 +5314,7 @@
       <w:r>
         <w:t xml:space="preserve"> </w:t>
       </w:r>
-      <w:hyperlink r:id="rId90">
+      <w:hyperlink r:id="rId93">
         <w:r>
           <w:rPr>
             <w:rStyle w:val="Hyperlink"/>
@@ -5226,14 +5323,14 @@
         </w:r>
       </w:hyperlink>
     </w:p>
-    <w:bookmarkEnd w:id="91"/>
-    <w:bookmarkStart w:id="95" w:name="ref-1EDo3CSrj"/>
+    <w:bookmarkEnd w:id="94"/>
+    <w:bookmarkStart w:id="98" w:name="ref-1EDo3CSrj"/>
     <w:p>
       <w:pPr>
         <w:pStyle w:val="BodyText"/>
       </w:pPr>
       <w:r>
-        <w:t xml:space="preserve">9.</w:t>
+        <w:t xml:space="preserve">10.</w:t>
       </w:r>
       <w:r>
         <w:t xml:space="preserve"> </w:t>
@@ -5268,7 +5365,7 @@
       <w:r>
         <w:t xml:space="preserve"> </w:t>
       </w:r>
-      <w:hyperlink r:id="rId92">
+      <w:hyperlink r:id="rId95">
         <w:r>
           <w:rPr>
             <w:rStyle w:val="Hyperlink"/>
@@ -5285,7 +5382,7 @@
       <w:r>
         <w:t xml:space="preserve"> </w:t>
       </w:r>
-      <w:hyperlink r:id="rId93">
+      <w:hyperlink r:id="rId96">
         <w:r>
           <w:rPr>
             <w:rStyle w:val="Hyperlink"/>
@@ -5302,7 +5399,7 @@
       <w:r>
         <w:t xml:space="preserve"> </w:t>
       </w:r>
-      <w:hyperlink r:id="rId94">
+      <w:hyperlink r:id="rId97">
         <w:r>
           <w:rPr>
             <w:rStyle w:val="Hyperlink"/>
@@ -5311,14 +5408,14 @@
         </w:r>
       </w:hyperlink>
     </w:p>
-    <w:bookmarkEnd w:id="95"/>
-    <w:bookmarkStart w:id="98" w:name="ref-5CsWRjfp"/>
+    <w:bookmarkEnd w:id="98"/>
+    <w:bookmarkStart w:id="101" w:name="ref-5CsWRjfp"/>
     <w:p>
       <w:pPr>
         <w:pStyle w:val="BodyText"/>
       </w:pPr>
       <w:r>
-        <w:t xml:space="preserve">10.</w:t>
+        <w:t xml:space="preserve">11.</w:t>
       </w:r>
       <w:r>
         <w:t xml:space="preserve"> </w:t>
@@ -5353,7 +5450,7 @@
       <w:r>
         <w:t xml:space="preserve"> </w:t>
       </w:r>
-      <w:hyperlink r:id="rId96">
+      <w:hyperlink r:id="rId99">
         <w:r>
           <w:rPr>
             <w:rStyle w:val="Hyperlink"/>
@@ -5370,7 +5467,7 @@
       <w:r>
         <w:t xml:space="preserve"> </w:t>
       </w:r>
-      <w:hyperlink r:id="rId97">
+      <w:hyperlink r:id="rId100">
         <w:r>
           <w:rPr>
             <w:rStyle w:val="Hyperlink"/>
@@ -5379,14 +5476,14 @@
         </w:r>
       </w:hyperlink>
     </w:p>
-    <w:bookmarkEnd w:id="98"/>
-    <w:bookmarkStart w:id="103" w:name="ref-w9AOzBMw"/>
+    <w:bookmarkEnd w:id="101"/>
+    <w:bookmarkStart w:id="106" w:name="ref-w9AOzBMw"/>
     <w:p>
       <w:pPr>
         <w:pStyle w:val="BodyText"/>
       </w:pPr>
       <w:r>
-        <w:t xml:space="preserve">11.</w:t>
+        <w:t xml:space="preserve">12.</w:t>
       </w:r>
       <w:r>
         <w:t xml:space="preserve"> </w:t>
@@ -5421,7 +5518,7 @@
       <w:r>
         <w:t xml:space="preserve"> </w:t>
       </w:r>
-      <w:hyperlink r:id="rId99">
+      <w:hyperlink r:id="rId102">
         <w:r>
           <w:rPr>
             <w:rStyle w:val="Hyperlink"/>
@@ -5438,7 +5535,7 @@
       <w:r>
         <w:t xml:space="preserve"> </w:t>
       </w:r>
-      <w:hyperlink r:id="rId100">
+      <w:hyperlink r:id="rId103">
         <w:r>
           <w:rPr>
             <w:rStyle w:val="Hyperlink"/>
@@ -5455,7 +5552,7 @@
       <w:r>
         <w:t xml:space="preserve"> </w:t>
       </w:r>
-      <w:hyperlink r:id="rId101">
+      <w:hyperlink r:id="rId104">
         <w:r>
           <w:rPr>
             <w:rStyle w:val="Hyperlink"/>
@@ -5472,7 +5569,7 @@
       <w:r>
         <w:t xml:space="preserve"> </w:t>
       </w:r>
-      <w:hyperlink r:id="rId102">
+      <w:hyperlink r:id="rId105">
         <w:r>
           <w:rPr>
             <w:rStyle w:val="Hyperlink"/>
@@ -5481,14 +5578,14 @@
         </w:r>
       </w:hyperlink>
     </w:p>
-    <w:bookmarkEnd w:id="103"/>
-    <w:bookmarkStart w:id="108" w:name="ref-9CN5KEFo"/>
+    <w:bookmarkEnd w:id="106"/>
+    <w:bookmarkStart w:id="111" w:name="ref-9CN5KEFo"/>
     <w:p>
       <w:pPr>
         <w:pStyle w:val="BodyText"/>
       </w:pPr>
       <w:r>
-        <w:t xml:space="preserve">12.</w:t>
+        <w:t xml:space="preserve">13.</w:t>
       </w:r>
       <w:r>
         <w:t xml:space="preserve"> </w:t>
@@ -5523,7 +5620,7 @@
       <w:r>
         <w:t xml:space="preserve"> </w:t>
       </w:r>
-      <w:hyperlink r:id="rId104">
+      <w:hyperlink r:id="rId107">
         <w:r>
           <w:rPr>
             <w:rStyle w:val="Hyperlink"/>
@@ -5540,7 +5637,7 @@
       <w:r>
         <w:t xml:space="preserve"> </w:t>
       </w:r>
-      <w:hyperlink r:id="rId105">
+      <w:hyperlink r:id="rId108">
         <w:r>
           <w:rPr>
             <w:rStyle w:val="Hyperlink"/>
@@ -5557,7 +5654,7 @@
       <w:r>
         <w:t xml:space="preserve"> </w:t>
       </w:r>
-      <w:hyperlink r:id="rId106">
+      <w:hyperlink r:id="rId109">
         <w:r>
           <w:rPr>
             <w:rStyle w:val="Hyperlink"/>
@@ -5574,7 +5671,7 @@
       <w:r>
         <w:t xml:space="preserve"> </w:t>
       </w:r>
-      <w:hyperlink r:id="rId107">
+      <w:hyperlink r:id="rId110">
         <w:r>
           <w:rPr>
             <w:rStyle w:val="Hyperlink"/>
@@ -5583,14 +5680,14 @@
         </w:r>
       </w:hyperlink>
     </w:p>
-    <w:bookmarkEnd w:id="108"/>
-    <w:bookmarkStart w:id="113" w:name="ref-vrqQcFyx"/>
+    <w:bookmarkEnd w:id="111"/>
+    <w:bookmarkStart w:id="116" w:name="ref-vrqQcFyx"/>
     <w:p>
       <w:pPr>
         <w:pStyle w:val="BodyText"/>
       </w:pPr>
       <w:r>
-        <w:t xml:space="preserve">13.</w:t>
+        <w:t xml:space="preserve">14.</w:t>
       </w:r>
       <w:r>
         <w:t xml:space="preserve"> </w:t>
@@ -5625,7 +5722,7 @@
       <w:r>
         <w:t xml:space="preserve"> </w:t>
       </w:r>
-      <w:hyperlink r:id="rId109">
+      <w:hyperlink r:id="rId112">
         <w:r>
           <w:rPr>
             <w:rStyle w:val="Hyperlink"/>
@@ -5642,7 +5739,7 @@
       <w:r>
         <w:t xml:space="preserve"> </w:t>
       </w:r>
-      <w:hyperlink r:id="rId110">
+      <w:hyperlink r:id="rId113">
         <w:r>
           <w:rPr>
             <w:rStyle w:val="Hyperlink"/>
@@ -5659,7 +5756,7 @@
       <w:r>
         <w:t xml:space="preserve"> </w:t>
       </w:r>
-      <w:hyperlink r:id="rId111">
+      <w:hyperlink r:id="rId114">
         <w:r>
           <w:rPr>
             <w:rStyle w:val="Hyperlink"/>
@@ -5676,7 +5773,7 @@
       <w:r>
         <w:t xml:space="preserve"> </w:t>
       </w:r>
-      <w:hyperlink r:id="rId112">
+      <w:hyperlink r:id="rId115">
         <w:r>
           <w:rPr>
             <w:rStyle w:val="Hyperlink"/>
@@ -5685,14 +5782,14 @@
         </w:r>
       </w:hyperlink>
     </w:p>
-    <w:bookmarkEnd w:id="113"/>
-    <w:bookmarkStart w:id="118" w:name="ref-RIPzCufe"/>
+    <w:bookmarkEnd w:id="116"/>
+    <w:bookmarkStart w:id="121" w:name="ref-RIPzCufe"/>
     <w:p>
       <w:pPr>
         <w:pStyle w:val="BodyText"/>
       </w:pPr>
       <w:r>
-        <w:t xml:space="preserve">14.</w:t>
+        <w:t xml:space="preserve">15.</w:t>
       </w:r>
       <w:r>
         <w:t xml:space="preserve"> </w:t>
@@ -5727,7 +5824,7 @@
       <w:r>
         <w:t xml:space="preserve"> </w:t>
       </w:r>
-      <w:hyperlink r:id="rId114">
+      <w:hyperlink r:id="rId117">
         <w:r>
           <w:rPr>
             <w:rStyle w:val="Hyperlink"/>
@@ -5744,7 +5841,7 @@
       <w:r>
         <w:t xml:space="preserve"> </w:t>
       </w:r>
-      <w:hyperlink r:id="rId115">
+      <w:hyperlink r:id="rId118">
         <w:r>
           <w:rPr>
             <w:rStyle w:val="Hyperlink"/>
@@ -5761,7 +5858,7 @@
       <w:r>
         <w:t xml:space="preserve"> </w:t>
       </w:r>
-      <w:hyperlink r:id="rId116">
+      <w:hyperlink r:id="rId119">
         <w:r>
           <w:rPr>
             <w:rStyle w:val="Hyperlink"/>
@@ -5778,80 +5875,12 @@
       <w:r>
         <w:t xml:space="preserve"> </w:t>
       </w:r>
-      <w:hyperlink r:id="rId117">
+      <w:hyperlink r:id="rId120">
         <w:r>
           <w:rPr>
             <w:rStyle w:val="Hyperlink"/>
           </w:rPr>
           <w:t xml:space="preserve">PMC4077321</w:t>
-        </w:r>
-      </w:hyperlink>
-    </w:p>
-    <w:bookmarkEnd w:id="118"/>
-    <w:bookmarkStart w:id="121" w:name="ref-1FQ0kp4Dj"/>
-    <w:p>
-      <w:pPr>
-        <w:pStyle w:val="BodyText"/>
-      </w:pPr>
-      <w:r>
-        <w:t xml:space="preserve">15.</w:t>
-      </w:r>
-      <w:r>
-        <w:t xml:space="preserve"> </w:t>
-      </w:r>
-      <w:r>
-        <w:rPr>
-          <w:b/>
-        </w:rPr>
-        <w:t xml:space="preserve">tximeta</w:t>
-      </w:r>
-      <w:r>
-        <w:br w:type="textWrapping"/>
-      </w:r>
-      <w:r>
-        <w:t xml:space="preserve">Rob Patro Michael Love</w:t>
-      </w:r>
-      <w:r>
-        <w:br w:type="textWrapping"/>
-      </w:r>
-      <w:r>
-        <w:rPr>
-          <w:i/>
-        </w:rPr>
-        <w:t xml:space="preserve">Bioconductor</w:t>
-      </w:r>
-      <w:r>
-        <w:t xml:space="preserve"> </w:t>
-      </w:r>
-      <w:r>
-        <w:t xml:space="preserve">(2018)</w:t>
-      </w:r>
-      <w:r>
-        <w:t xml:space="preserve"> </w:t>
-      </w:r>
-      <w:hyperlink r:id="rId119">
-        <w:r>
-          <w:rPr>
-            <w:rStyle w:val="Hyperlink"/>
-          </w:rPr>
-          <w:t xml:space="preserve">https://doi.org/gfddxw</w:t>
-        </w:r>
-      </w:hyperlink>
-      <w:r>
-        <w:br w:type="textWrapping"/>
-      </w:r>
-      <w:r>
-        <w:t xml:space="preserve">DOI:</w:t>
-      </w:r>
-      <w:r>
-        <w:t xml:space="preserve"> </w:t>
-      </w:r>
-      <w:hyperlink r:id="rId120">
-        <w:r>
-          <w:rPr>
-            <w:rStyle w:val="Hyperlink"/>
-          </w:rPr>
-          <w:t xml:space="preserve">10.18129/b9.bioc.tximeta</w:t>
         </w:r>
       </w:hyperlink>
     </w:p>

</xml_diff>

<commit_message>
adding changes to Aim 1
This build is based on
https://github.com/greenelab/czi-seed-rfa/commit/fca4989c029a3f837ea105d655bc6d2327982642.

This commit was created by the following Travis CI build and job:
https://travis-ci.org/greenelab/czi-seed-rfa/builds/454264869
https://travis-ci.org/greenelab/czi-seed-rfa/jobs/454264870

[ci skip]

The full commit message that triggered this build is copied below:

adding changes to Aim 1
</commit_message>
<xml_diff>
--- a/manuscript.docx
+++ b/manuscript.docx
@@ -111,7 +111,7 @@
           <w:rPr>
             <w:rStyle w:val="Hyperlink"/>
           </w:rPr>
-          <w:t xml:space="preserve">greenelab/czi-seed-rfa@1158d54</w:t>
+          <w:t xml:space="preserve">greenelab/czi-seed-rfa@fca4989</w:t>
         </w:r>
       </w:hyperlink>
       <w:r>
@@ -3058,7 +3058,7 @@
         <w:t xml:space="preserve"> </w:t>
       </w:r>
       <w:r>
-        <w:t xml:space="preserve">specifically selected as a base enabling technnology because its error distribution can</w:t>
+        <w:t xml:space="preserve">specifically selected as a base enabling technology because its error distribution can</w:t>
       </w:r>
       <w:r>
         <w:t xml:space="preserve"> </w:t>
@@ -3312,7 +3312,7 @@
         <w:t xml:space="preserve"> </w:t>
       </w:r>
       <w:r>
-        <w:t xml:space="preserve">scRNA-Seq preprocessing. Our tool will support: 1. Exploration of alternative models for</w:t>
+        <w:t xml:space="preserve">scRNA-seq preprocessing. Our tool will support: 1. Exploration of alternative models for</w:t>
       </w:r>
       <w:r>
         <w:t xml:space="preserve"> </w:t>
@@ -3374,7 +3374,7 @@
         <w:t xml:space="preserve"> </w:t>
       </w:r>
       <w:r>
-        <w:t xml:space="preserve">assets and expertises of the R/Bioconductor project (PIs Hicks &amp; Love) as well as the</w:t>
+        <w:t xml:space="preserve">assets and expertise of the R/Bioconductor project (PIs Hicks &amp; Love) as well as the</w:t>
       </w:r>
       <w:r>
         <w:t xml:space="preserve"> </w:t>
@@ -3534,7 +3534,7 @@
         <w:t xml:space="preserve"> </w:t>
       </w:r>
       <w:r>
-        <w:t xml:space="preserve">can be removed. In this aim, we will evaluate novel low-dimensional representations to</w:t>
+        <w:t xml:space="preserve">can be removed. In this aim, we will evaluate novel, low-dimensional representations to</w:t>
       </w:r>
       <w:r>
         <w:t xml:space="preserve"> </w:t>
@@ -3546,13 +3546,13 @@
         <w:t xml:space="preserve"> </w:t>
       </w:r>
       <w:r>
-        <w:t xml:space="preserve">biologically meaningful features. Current scRNA-Seq approaches require investigators to</w:t>
-      </w:r>
-      <w:r>
-        <w:t xml:space="preserve"> </w:t>
-      </w:r>
-      <w:r>
-        <w:t xml:space="preserve">perform gene-level quantification on the entirety of a new sample. We aim to enable search</w:t>
+        <w:t xml:space="preserve">biologically meaningful features. Current scRNA-seq approaches require investigators to</w:t>
+      </w:r>
+      <w:r>
+        <w:t xml:space="preserve"> </w:t>
+      </w:r>
+      <w:r>
+        <w:t xml:space="preserve">perform gene-level quantification on the entirety of a new sample. We aim to search</w:t>
       </w:r>
       <w:r>
         <w:t xml:space="preserve"> </w:t>
@@ -3576,13 +3576,19 @@
         <w:t xml:space="preserve"> </w:t>
       </w:r>
       <w:r>
-        <w:t xml:space="preserve">low-dimensional representations between raw or lightly processed data (e.g., kmer representations or UMI-graphs) and quantified samples, so</w:t>
-      </w:r>
-      <w:r>
-        <w:t xml:space="preserve"> </w:t>
-      </w:r>
-      <w:r>
-        <w:t xml:space="preserve">that samples where either quantified or raw data are available can be used for search and annotation</w:t>
+        <w:t xml:space="preserve">low-dimensional representations between raw or lightly processed data (e.g., kmer</w:t>
+      </w:r>
+      <w:r>
+        <w:t xml:space="preserve"> </w:t>
+      </w:r>
+      <w:r>
+        <w:t xml:space="preserve">representations or UMI-graphs) and quantified samples, so that samples where either</w:t>
+      </w:r>
+      <w:r>
+        <w:t xml:space="preserve"> </w:t>
+      </w:r>
+      <w:r>
+        <w:t xml:space="preserve">quantified or raw data are available can be used for search and annotation</w:t>
       </w:r>
       <w:r>
         <w:t xml:space="preserve"> </w:t>
@@ -3610,7 +3616,7 @@
         <w:pStyle w:val="BodyText"/>
       </w:pPr>
       <w:r>
-        <w:t xml:space="preserve">Similarly to the approach by which comparisons to a reference genomes can identify specific</w:t>
+        <w:t xml:space="preserve">Similar to the approach by which comparisons to a reference genomes can identify specific</w:t>
       </w:r>
       <w:r>
         <w:t xml:space="preserve"> </w:t>
@@ -4338,7 +4344,7 @@
         <w:t xml:space="preserve"> </w:t>
       </w:r>
       <w:r>
-        <w:t xml:space="preserve">use will require an understanding of basic bioinformatics, scRNA-Seq, and how the tools</w:t>
+        <w:t xml:space="preserve">use will require an understanding of basic bioinformatics, scRNA-seq, and how the tools</w:t>
       </w:r>
       <w:r>
         <w:t xml:space="preserve"> </w:t>

</xml_diff>

<commit_message>
edits to Aim 2 and 3 --> tada
This build is based on
https://github.com/greenelab/czi-seed-rfa/commit/06b7d7e3b9ce7e41fe5fa2749c2fe84be757dbc9.

This commit was created by the following Travis CI build and job:
https://travis-ci.org/greenelab/czi-seed-rfa/builds/454266296
https://travis-ci.org/greenelab/czi-seed-rfa/jobs/454266297

[ci skip]

The full commit message that triggered this build is copied below:

edits to Aim 2 and 3 --> tada
</commit_message>
<xml_diff>
--- a/manuscript.docx
+++ b/manuscript.docx
@@ -111,7 +111,7 @@
           <w:rPr>
             <w:rStyle w:val="Hyperlink"/>
           </w:rPr>
-          <w:t xml:space="preserve">greenelab/czi-seed-rfa@fca4989</w:t>
+          <w:t xml:space="preserve">greenelab/czi-seed-rfa@06b7d7e</w:t>
         </w:r>
       </w:hyperlink>
       <w:r>
@@ -3952,7 +3952,7 @@
         <w:t xml:space="preserve"> </w:t>
       </w:r>
       <w:r>
-        <w:t xml:space="preserve">Generalizable representations should also be robust in cross-study validation, transfering across datasets of related biological</w:t>
+        <w:t xml:space="preserve">Generalizable representations should also be robust in cross-study validation, transferring across datasets of related biological</w:t>
       </w:r>
       <w:r>
         <w:t xml:space="preserve"> </w:t>
@@ -4424,19 +4424,19 @@
         <w:t xml:space="preserve"> </w:t>
       </w:r>
       <w:r>
-        <w:t xml:space="preserve">course material on single cell gene expression profiling (PI Goff), 2)</w:t>
-      </w:r>
-      <w:r>
-        <w:t xml:space="preserve"> </w:t>
-      </w:r>
-      <w:r>
-        <w:t xml:space="preserve">machine learning methods (PI Greene), 4) statistics for genomics (PIs Fertig and Hicks), 4) search and analysis in low-dimensional</w:t>
-      </w:r>
-      <w:r>
-        <w:t xml:space="preserve"> </w:t>
-      </w:r>
-      <w:r>
-        <w:t xml:space="preserve">representations, and 5) tools developed by our group in response to this RFA.</w:t>
+        <w:t xml:space="preserve">course material on single cell gene expression profiling (PI Goff), 2) machine learning</w:t>
+      </w:r>
+      <w:r>
+        <w:t xml:space="preserve"> </w:t>
+      </w:r>
+      <w:r>
+        <w:t xml:space="preserve">methods (PI Greene), 4) statistics for genomics (PIs Fertig and Hicks), 4) search and analysis</w:t>
+      </w:r>
+      <w:r>
+        <w:t xml:space="preserve"> </w:t>
+      </w:r>
+      <w:r>
+        <w:t xml:space="preserve">in low-dimensional representations, and 5) tools developed by our group in response to this RFA.</w:t>
       </w:r>
     </w:p>
     <w:p>
@@ -4510,13 +4510,19 @@
         <w:t xml:space="preserve"> </w:t>
       </w:r>
       <w:r>
-        <w:t xml:space="preserve">faculty will be available to assist with integration effort after the course. Finally, the short course will facilitate scientific collaborations</w:t>
-      </w:r>
-      <w:r>
-        <w:t xml:space="preserve"> </w:t>
-      </w:r>
-      <w:r>
-        <w:t xml:space="preserve">by engaging participants in utilizing these tools for collaborative research efforts.</w:t>
+        <w:t xml:space="preserve">faculty will be available to assist with integration effort after the course. Finally, the short course</w:t>
+      </w:r>
+      <w:r>
+        <w:t xml:space="preserve"> </w:t>
+      </w:r>
+      <w:r>
+        <w:t xml:space="preserve">will facilitate scientific collaborations by engaging participants in utilizing these tools for</w:t>
+      </w:r>
+      <w:r>
+        <w:t xml:space="preserve"> </w:t>
+      </w:r>
+      <w:r>
+        <w:t xml:space="preserve">collaborative research efforts.</w:t>
       </w:r>
     </w:p>
     <w:p>

</xml_diff>

<commit_message>
PI descriptions all in place.  Some trimmed down, but now under 750 words
This build is based on
https://github.com/greenelab/czi-seed-rfa/commit/3cd15fa945d99f2a49c7d07e2cd6e08d76dacbfe.

This commit was created by the following Travis CI build and job:
https://travis-ci.org/greenelab/czi-seed-rfa/builds/454320209
https://travis-ci.org/greenelab/czi-seed-rfa/jobs/454320210

[ci skip]

The full commit message that triggered this build is copied below:

PI descriptions all in place.  Some trimmed down, but now under 750 words
</commit_message>
<xml_diff>
--- a/manuscript.docx
+++ b/manuscript.docx
@@ -111,7 +111,7 @@
           <w:rPr>
             <w:rStyle w:val="Hyperlink"/>
           </w:rPr>
-          <w:t xml:space="preserve">greenelab/czi-seed-rfa@6f389f1</w:t>
+          <w:t xml:space="preserve">greenelab/czi-seed-rfa@3cd15fa</w:t>
         </w:r>
       </w:hyperlink>
       <w:r>
@@ -1529,26 +1529,6 @@
         <w:pStyle w:val="FirstParagraph"/>
       </w:pPr>
       <w:r>
-        <w:rPr>
-          <w:b/>
-        </w:rPr>
-        <w:t xml:space="preserve">Instructions</w:t>
-      </w:r>
-      <w:r>
-        <w:t xml:space="preserve">: Describe your collaborative project, highlighting</w:t>
-      </w:r>
-      <w:r>
-        <w:t xml:space="preserve"> </w:t>
-      </w:r>
-      <w:r>
-        <w:t xml:space="preserve">key achievements of the project; limited to 250 words.</w:t>
-      </w:r>
-    </w:p>
-    <w:p>
-      <w:pPr>
-        <w:pStyle w:val="BodyText"/>
-      </w:pPr>
-      <w:r>
         <w:t xml:space="preserve">The HCA provides a reference atlas to human cell types, states, and</w:t>
       </w:r>
       <w:r>
@@ -1699,19 +1679,13 @@
         <w:t xml:space="preserve"> </w:t>
       </w:r>
       <w:r>
-        <w:t xml:space="preserve">the HCA, and</w:t>
-      </w:r>
-      <w:r>
-        <w:t xml:space="preserve"> </w:t>
-      </w:r>
-      <w:r>
-        <w:t xml:space="preserve">3) short course and educational materials that will increase the use</w:t>
-      </w:r>
-      <w:r>
-        <w:t xml:space="preserve"> </w:t>
-      </w:r>
-      <w:r>
-        <w:t xml:space="preserve">and impact of low-dimensional representations and the HCA in general.</w:t>
+        <w:t xml:space="preserve">the HCA, and 3) short course and educational materials that will increase</w:t>
+      </w:r>
+      <w:r>
+        <w:t xml:space="preserve"> </w:t>
+      </w:r>
+      <w:r>
+        <w:t xml:space="preserve">the use and impact of low-dimensional representations and the HCA in general.</w:t>
       </w:r>
     </w:p>
     <w:p>
@@ -2406,7 +2380,27 @@
         </w:numPr>
       </w:pPr>
       <w:r>
-        <w:t xml:space="preserve">Loyal Goff</w:t>
+        <w:t xml:space="preserve">Loyal A. Goff is an Assistant Professor of Neuroscience at Johns Hopkins University. He is an expert in high-throughput gene expression analysis with a focus on neural development, cell fate specification, and neurodegeneration. He has extensive experience in experimental molecular biology, technology development, and computational analysis and software development for RNA-Seq. In collaboration with Dr. Fertig, he has developed the transfer learning tool ProjectR</w:t>
+      </w:r>
+      <w:r>
+        <w:t xml:space="preserve"> </w:t>
+      </w:r>
+      <w:r>
+        <w:t xml:space="preserve">[</w:t>
+      </w:r>
+      <w:hyperlink w:anchor="ref-cJPxOJMp">
+        <w:r>
+          <w:rPr>
+            <w:rStyle w:val="Hyperlink"/>
+          </w:rPr>
+          <w:t xml:space="preserve">1</w:t>
+        </w:r>
+      </w:hyperlink>
+      <w:r>
+        <w:t xml:space="preserve">]</w:t>
+      </w:r>
+      <w:r>
+        <w:t xml:space="preserve">, and helped adapt scCoGAPs for scRNA-Seq data. Dr. Goff will serve as coordinating PI and in collaboration with co-PIs, will develop a catalog of low-dimensional representations of HCA data (Aim 1) and contribute to the development and implementation of the educational materials (Aim 3).</w:t>
       </w:r>
     </w:p>
     <w:p>
@@ -2418,7 +2412,7 @@
         </w:numPr>
       </w:pPr>
       <w:r>
-        <w:t xml:space="preserve">Stephanie C. Hicks is an Assistant Professor of Biostatistics at the Johns Hopkins Bloomberg School of Public Health. She is an expert in statistical methodology with a strong track record in processing and analyzing single-cell genomics data, including extensive experience developing fast, memory-efficient R/Bioconductor software to remove systematic and technical biases from scRNA-seq data</w:t>
+        <w:t xml:space="preserve">Stephanie C. Hicks is an Assistant Professor of Biostatistics at the Johns Hopkins School of Public Health. She is an expert in statistical methodology with a strong track record in processing and analyzing single-cell genomics data, including extensive experience developing fast, memory-efficient R/Bioconductor software to remove systematic and technical biases from scRNA-seq data</w:t>
       </w:r>
       <w:r>
         <w:t xml:space="preserve"> </w:t>
@@ -2431,14 +2425,14 @@
           <w:rPr>
             <w:rStyle w:val="Hyperlink"/>
           </w:rPr>
-          <w:t xml:space="preserve">1</w:t>
+          <w:t xml:space="preserve">2</w:t>
         </w:r>
       </w:hyperlink>
       <w:r>
         <w:t xml:space="preserve">]</w:t>
       </w:r>
       <w:r>
-        <w:t xml:space="preserve">. Dr. Hicks will work together with Co-PIs to implement fast search algorithms in latent spaces (Aim 1) and to implement the methods developed into fast, scalable, and memory-efficient R/Bioconductor software packages (Aim 3).</w:t>
+        <w:t xml:space="preserve">. Dr. Hicks will work together with Co-PIs to implement fast search algorithms in latent spaces (Aim 1) and to implement the methods developed into fast, scalable, and memory-efficient R/Bioconductor software packages (Aim 2).</w:t>
       </w:r>
     </w:p>
     <w:p>
@@ -2463,7 +2457,7 @@
           <w:rPr>
             <w:rStyle w:val="Hyperlink"/>
           </w:rPr>
-          <w:t xml:space="preserve">2</w:t>
+          <w:t xml:space="preserve">3</w:t>
         </w:r>
       </w:hyperlink>
       <w:r>
@@ -2486,17 +2480,14 @@
           <w:rPr>
             <w:rStyle w:val="Hyperlink"/>
           </w:rPr>
-          <w:t xml:space="preserve">3</w:t>
+          <w:t xml:space="preserve">1</w:t>
         </w:r>
       </w:hyperlink>
       <w:r>
         <w:t xml:space="preserve">]</w:t>
       </w:r>
       <w:r>
-        <w:t xml:space="preserve">. Dr. Fertig will work with the co-PIs to incorporate the error models from Aim 1 into the latent space representations, dimensionality estimation, and biological assessment metrics in Aim 2. She is developing standardized language for latent space representation in collaboration with co-PIs Goff and Greene</w:t>
-      </w:r>
-      <w:r>
-        <w:t xml:space="preserve"> </w:t>
+        <w:t xml:space="preserve">. Dr. Fertig will incorporate error models from Aim 1 into latent space representations, dimensionality estimation, and biological assessment metrics in Aim 2. She is developing standardized language for latent space representation in collaboration with other co-PIs</w:t>
       </w:r>
       <w:r>
         <w:t xml:space="preserve">[</w:t>
@@ -2545,7 +2536,7 @@
         <w:t xml:space="preserve">]</w:t>
       </w:r>
       <w:r>
-        <w:t xml:space="preserve">. He will work with the co-PIs to implement and evaluate techniques that learn shared low-dimensional representations for scRNA-seq data and methods to search over them (Aim 1). He has experience teaching machine learning to non-computational biologists, including at a course that he has worked with co-PI Tom Hampton on, and he will enhance and extend this curriculum to support machine learning methods over the HCA in this proposal (Aim 3).</w:t>
+        <w:t xml:space="preserve">. He will work with the co-PIs to implement and evaluate techniques that learn shared low-dimensional representations for scRNA-seq data and methods to search over them (Aim 1). He has experience teaching machine learning to non-computational biologists, including at a course with co-PI Tom Hampton. He will enhance and extend this curriculum to support machine learning methods over the HCA (Aim 3).</w:t>
       </w:r>
     </w:p>
     <w:p>
@@ -2557,7 +2548,7 @@
         </w:numPr>
       </w:pPr>
       <w:r>
-        <w:t xml:space="preserve">Tom Hampton is Director of Bioinformatic Training for two program projects at the Geisel School of Medicine at Dartmouth. In that role, he has a long collaboration with co-PI Casey Greene, with whom he has collaborated in the development of short courses taught at Mount Desert Island Biological Laboratory and at Dartmouth. Dr Hampton’s  bioinformatic research is focused on using data from multiple independent studies to identify concordant patterns of gene express in response to stressors such as infection and environmental stress.</w:t>
+        <w:t xml:space="preserve">Tom Hampton is Director of Bioinformatic Training for two program projects at the Geisel School of Medicine at Dartmouth. In that role, he has a long collaboration with co-PI Casey Greene, including the development of short courses taught at Mount Desert Island Biological Laboratory and at Dartmouth. Dr Hampton’s research is focused on using data from multiple independent studies to identify concordant patterns of gene express in response to stressors such as infection and environmental stress.</w:t>
       </w:r>
     </w:p>
     <w:p>
@@ -2657,7 +2648,7 @@
           <w:rPr>
             <w:rStyle w:val="Hyperlink"/>
           </w:rPr>
-          <w:t xml:space="preserve">develops and maintains numerous open-source genomics tools and methods</w:t>
+          <w:t xml:space="preserve">develops and maintains open-source genomics tools</w:t>
         </w:r>
       </w:hyperlink>
       <w:r>
@@ -2704,7 +2695,7 @@
         <w:t xml:space="preserve">]</w:t>
       </w:r>
       <w:r>
-        <w:t xml:space="preserve">, having collaborated closely with Dr. Love on the latter. Dr. Love and he are actively collaborating on improved methods for transcript quantification, differential testing, and also on reproducible analysis via</w:t>
+        <w:t xml:space="preserve">. Dr. Love and he are actively collaborating on improved methods for transcript quantification, differential testing, and reproducible analysis via</w:t>
       </w:r>
       <w:r>
         <w:t xml:space="preserve"> </w:t>
@@ -2735,7 +2726,7 @@
         <w:t xml:space="preserve">]</w:t>
       </w:r>
       <w:r>
-        <w:t xml:space="preserve">. He has recently focused on developing improved methods for gene-level quantification from tagged-end single-cell RNA-seq data, as implemented in the tool alevin</w:t>
+        <w:t xml:space="preserve">. He is focused on developing improved methods for gene-level quantification from tagged-end scRNA-Seq data, as implemented in the tool alevin</w:t>
       </w:r>
       <w:r>
         <w:t xml:space="preserve"> </w:t>
@@ -2755,7 +2746,7 @@
         <w:t xml:space="preserve">]</w:t>
       </w:r>
       <w:r>
-        <w:t xml:space="preserve">. He will work with co-PIs to develop improved single-cell quantification tools that account for gene-ambiguous reads and provide quantification uncertainty estimates (base enabling technologies) — which is important for accurate and robust creation of reduced-dimensionality representations. He will work with the co-PIs to develop efficient algorithms and data structures to enable efficient expression and sample search over low-dimensional representations of HCA data (Aim 1).</w:t>
+        <w:t xml:space="preserve">. He will work with co-PIs to develop improved single-cell quantification tools that account for gene-ambiguous reads and provide quantification uncertainty estimates — which is important for accurate and robust creation of reduced-dimensionality representations. He will additionally develop algorithms and data structures to enable efficient expression and sample search over low-dimensional representations of HCA data (Aim 1).</w:t>
       </w:r>
     </w:p>
     <w:p>
@@ -3179,7 +3170,7 @@
           <w:rPr>
             <w:rStyle w:val="Hyperlink"/>
           </w:rPr>
-          <w:t xml:space="preserve">3</w:t>
+          <w:t xml:space="preserve">1</w:t>
         </w:r>
       </w:hyperlink>
       <w:r>
@@ -3903,7 +3894,7 @@
           <w:rPr>
             <w:rStyle w:val="Hyperlink"/>
           </w:rPr>
-          <w:t xml:space="preserve">3</w:t>
+          <w:t xml:space="preserve">1</w:t>
         </w:r>
       </w:hyperlink>
       <w:r>
@@ -4547,7 +4538,7 @@
       <w:bookmarkEnd w:id="58"/>
     </w:p>
     <w:bookmarkStart w:id="189" w:name="refs"/>
-    <w:bookmarkStart w:id="63" w:name="ref-DJaucmAA"/>
+    <w:bookmarkStart w:id="61" w:name="ref-cJPxOJMp"/>
     <w:p>
       <w:pPr>
         <w:pStyle w:val="FirstParagraph"/>
@@ -4562,6 +4553,74 @@
         <w:rPr>
           <w:b/>
         </w:rPr>
+        <w:t xml:space="preserve">Decomposing cell identity for transfer learning across cellular measurements, platforms, tissues, and species.</w:t>
+      </w:r>
+      <w:r>
+        <w:br w:type="textWrapping"/>
+      </w:r>
+      <w:r>
+        <w:t xml:space="preserve">Genevieve L Stein-O’Brien, Brian S. Clark, Thomas Sherman, Christina Zibetti, Qiwen Hu, Rachel Sealfon, Sheng Liu, Jiang Qian, Carlo Colantuoni, Seth Blackshaw, … Elana J. Fertig</w:t>
+      </w:r>
+      <w:r>
+        <w:br w:type="textWrapping"/>
+      </w:r>
+      <w:r>
+        <w:rPr>
+          <w:i/>
+        </w:rPr>
+        <w:t xml:space="preserve">Cold Spring Harbor Laboratory</w:t>
+      </w:r>
+      <w:r>
+        <w:t xml:space="preserve"> </w:t>
+      </w:r>
+      <w:r>
+        <w:t xml:space="preserve">(2018-08-20)</w:t>
+      </w:r>
+      <w:r>
+        <w:t xml:space="preserve"> </w:t>
+      </w:r>
+      <w:hyperlink r:id="rId59">
+        <w:r>
+          <w:rPr>
+            <w:rStyle w:val="Hyperlink"/>
+          </w:rPr>
+          <w:t xml:space="preserve">https://doi.org/gd2xpn</w:t>
+        </w:r>
+      </w:hyperlink>
+      <w:r>
+        <w:br w:type="textWrapping"/>
+      </w:r>
+      <w:r>
+        <w:t xml:space="preserve">DOI:</w:t>
+      </w:r>
+      <w:r>
+        <w:t xml:space="preserve"> </w:t>
+      </w:r>
+      <w:hyperlink r:id="rId60">
+        <w:r>
+          <w:rPr>
+            <w:rStyle w:val="Hyperlink"/>
+          </w:rPr>
+          <w:t xml:space="preserve">10.1101/395004</w:t>
+        </w:r>
+      </w:hyperlink>
+    </w:p>
+    <w:bookmarkEnd w:id="61"/>
+    <w:bookmarkStart w:id="66" w:name="ref-DJaucmAA"/>
+    <w:p>
+      <w:pPr>
+        <w:pStyle w:val="BodyText"/>
+      </w:pPr>
+      <w:r>
+        <w:t xml:space="preserve">2.</w:t>
+      </w:r>
+      <w:r>
+        <w:t xml:space="preserve"> </w:t>
+      </w:r>
+      <w:r>
+        <w:rPr>
+          <w:b/>
+        </w:rPr>
         <w:t xml:space="preserve">Missing data and technical variability in single-cell RNA-sequencing experiments</w:t>
       </w:r>
       <w:r>
@@ -4588,7 +4647,7 @@
       <w:r>
         <w:t xml:space="preserve"> </w:t>
       </w:r>
-      <w:hyperlink r:id="rId59">
+      <w:hyperlink r:id="rId62">
         <w:r>
           <w:rPr>
             <w:rStyle w:val="Hyperlink"/>
@@ -4605,7 +4664,7 @@
       <w:r>
         <w:t xml:space="preserve"> </w:t>
       </w:r>
-      <w:hyperlink r:id="rId60">
+      <w:hyperlink r:id="rId63">
         <w:r>
           <w:rPr>
             <w:rStyle w:val="Hyperlink"/>
@@ -4622,7 +4681,7 @@
       <w:r>
         <w:t xml:space="preserve"> </w:t>
       </w:r>
-      <w:hyperlink r:id="rId61">
+      <w:hyperlink r:id="rId64">
         <w:r>
           <w:rPr>
             <w:rStyle w:val="Hyperlink"/>
@@ -4639,7 +4698,7 @@
       <w:r>
         <w:t xml:space="preserve"> </w:t>
       </w:r>
-      <w:hyperlink r:id="rId62">
+      <w:hyperlink r:id="rId65">
         <w:r>
           <w:rPr>
             <w:rStyle w:val="Hyperlink"/>
@@ -4648,14 +4707,14 @@
         </w:r>
       </w:hyperlink>
     </w:p>
-    <w:bookmarkEnd w:id="63"/>
-    <w:bookmarkStart w:id="68" w:name="ref-1DrhKLdVp"/>
+    <w:bookmarkEnd w:id="66"/>
+    <w:bookmarkStart w:id="71" w:name="ref-1DrhKLdVp"/>
     <w:p>
       <w:pPr>
         <w:pStyle w:val="BodyText"/>
       </w:pPr>
       <w:r>
-        <w:t xml:space="preserve">2.</w:t>
+        <w:t xml:space="preserve">3.</w:t>
       </w:r>
       <w:r>
         <w:t xml:space="preserve"> </w:t>
@@ -4690,7 +4749,7 @@
       <w:r>
         <w:t xml:space="preserve"> </w:t>
       </w:r>
-      <w:hyperlink r:id="rId64">
+      <w:hyperlink r:id="rId67">
         <w:r>
           <w:rPr>
             <w:rStyle w:val="Hyperlink"/>
@@ -4707,7 +4766,7 @@
       <w:r>
         <w:t xml:space="preserve"> </w:t>
       </w:r>
-      <w:hyperlink r:id="rId65">
+      <w:hyperlink r:id="rId68">
         <w:r>
           <w:rPr>
             <w:rStyle w:val="Hyperlink"/>
@@ -4724,7 +4783,7 @@
       <w:r>
         <w:t xml:space="preserve"> </w:t>
       </w:r>
-      <w:hyperlink r:id="rId66">
+      <w:hyperlink r:id="rId69">
         <w:r>
           <w:rPr>
             <w:rStyle w:val="Hyperlink"/>
@@ -4741,80 +4800,12 @@
       <w:r>
         <w:t xml:space="preserve"> </w:t>
       </w:r>
-      <w:hyperlink r:id="rId67">
+      <w:hyperlink r:id="rId70">
         <w:r>
           <w:rPr>
             <w:rStyle w:val="Hyperlink"/>
           </w:rPr>
           <w:t xml:space="preserve">PMC3025742</w:t>
-        </w:r>
-      </w:hyperlink>
-    </w:p>
-    <w:bookmarkEnd w:id="68"/>
-    <w:bookmarkStart w:id="71" w:name="ref-cJPxOJMp"/>
-    <w:p>
-      <w:pPr>
-        <w:pStyle w:val="BodyText"/>
-      </w:pPr>
-      <w:r>
-        <w:t xml:space="preserve">3.</w:t>
-      </w:r>
-      <w:r>
-        <w:t xml:space="preserve"> </w:t>
-      </w:r>
-      <w:r>
-        <w:rPr>
-          <w:b/>
-        </w:rPr>
-        <w:t xml:space="preserve">Decomposing cell identity for transfer learning across cellular measurements, platforms, tissues, and species.</w:t>
-      </w:r>
-      <w:r>
-        <w:br w:type="textWrapping"/>
-      </w:r>
-      <w:r>
-        <w:t xml:space="preserve">Genevieve L Stein-O’Brien, Brian S. Clark, Thomas Sherman, Christina Zibetti, Qiwen Hu, Rachel Sealfon, Sheng Liu, Jiang Qian, Carlo Colantuoni, Seth Blackshaw, … Elana J. Fertig</w:t>
-      </w:r>
-      <w:r>
-        <w:br w:type="textWrapping"/>
-      </w:r>
-      <w:r>
-        <w:rPr>
-          <w:i/>
-        </w:rPr>
-        <w:t xml:space="preserve">Cold Spring Harbor Laboratory</w:t>
-      </w:r>
-      <w:r>
-        <w:t xml:space="preserve"> </w:t>
-      </w:r>
-      <w:r>
-        <w:t xml:space="preserve">(2018-08-20)</w:t>
-      </w:r>
-      <w:r>
-        <w:t xml:space="preserve"> </w:t>
-      </w:r>
-      <w:hyperlink r:id="rId69">
-        <w:r>
-          <w:rPr>
-            <w:rStyle w:val="Hyperlink"/>
-          </w:rPr>
-          <w:t xml:space="preserve">https://doi.org/gd2xpn</w:t>
-        </w:r>
-      </w:hyperlink>
-      <w:r>
-        <w:br w:type="textWrapping"/>
-      </w:r>
-      <w:r>
-        <w:t xml:space="preserve">DOI:</w:t>
-      </w:r>
-      <w:r>
-        <w:t xml:space="preserve"> </w:t>
-      </w:r>
-      <w:hyperlink r:id="rId70">
-        <w:r>
-          <w:rPr>
-            <w:rStyle w:val="Hyperlink"/>
-          </w:rPr>
-          <w:t xml:space="preserve">10.1101/395004</w:t>
         </w:r>
       </w:hyperlink>
     </w:p>

</xml_diff>

<commit_message>
Formatting changes to fiverefs
This build is based on
https://github.com/greenelab/czi-seed-rfa/commit/a81cc83b33fa18036f5854eb9e5e8ef88a0d5904.

This commit was created by the following Travis CI build and job:
https://travis-ci.org/greenelab/czi-seed-rfa/builds/454322357
https://travis-ci.org/greenelab/czi-seed-rfa/jobs/454322358

[ci skip]

The full commit message that triggered this build is copied below:

Formatting changes to fiverefs
</commit_message>
<xml_diff>
--- a/manuscript.docx
+++ b/manuscript.docx
@@ -111,7 +111,7 @@
           <w:rPr>
             <w:rStyle w:val="Hyperlink"/>
           </w:rPr>
-          <w:t xml:space="preserve">greenelab/czi-seed-rfa@3cd15fa</w:t>
+          <w:t xml:space="preserve">greenelab/czi-seed-rfa@a81cc83</w:t>
         </w:r>
       </w:hyperlink>
       <w:r>
@@ -1706,13 +1706,13 @@
         </w:numPr>
       </w:pPr>
       <w:r>
-        <w:t xml:space="preserve">Stephanie C Hicks, F William Townes, Mingxiang Teng, Rafael A Irizarry</w:t>
-      </w:r>
-      <w:r>
-        <w:t xml:space="preserve"> </w:t>
-      </w:r>
-      <w:r>
-        <w:t xml:space="preserve">Missing data and technical variability in single-cell RNA-sequencing experiments</w:t>
+        <w:t xml:space="preserve">Stephanie C Hicks, F William Townes, Mingxiang Teng, Rafael A Irizarry.</w:t>
+      </w:r>
+      <w:r>
+        <w:t xml:space="preserve"> </w:t>
+      </w:r>
+      <w:r>
+        <w:t xml:space="preserve">Missing data and technical variability in single-cell RNA-sequencing experiments.</w:t>
       </w:r>
       <w:r>
         <w:t xml:space="preserve"> </w:t>
@@ -1735,7 +1735,7 @@
         </w:numPr>
       </w:pPr>
       <w:r>
-        <w:t xml:space="preserve">Genevieve L Stein-O’Brien, Brian S. Clark, Thomas Sherman, Christina Zibetti, Qiwen Hu, Rachel Sealfon, Sheng Liu, Jiang Qian, Carlo Colantuoni, Seth Blackshaw, Loyal A. Goff, Elana J. Fertig</w:t>
+        <w:t xml:space="preserve">Genevieve L Stein-O’Brien, Brian S. Clark, Thomas Sherman, Christina Zibetti, Qiwen Hu, Rachel Sealfon, Sheng Liu, Jiang Qian, Carlo Colantuoni, Seth Blackshaw, Loyal A. Goff, Elana J. Fertig.</w:t>
       </w:r>
       <w:r>
         <w:t xml:space="preserve"> </w:t>
@@ -1764,13 +1764,13 @@
         </w:numPr>
       </w:pPr>
       <w:r>
-        <w:t xml:space="preserve">Avi Srivastava, Laraib Malik, Tom Sean Smith, Ian Sudbery, Rob Patro</w:t>
-      </w:r>
-      <w:r>
-        <w:t xml:space="preserve"> </w:t>
-      </w:r>
-      <w:r>
-        <w:t xml:space="preserve">Alevin efficiently estimates accurate gene abundances from dscRNA-seq data</w:t>
+        <w:t xml:space="preserve">Avi Srivastava, Laraib Malik, Tom Sean Smith, Ian Sudbery, Rob Patro.</w:t>
+      </w:r>
+      <w:r>
+        <w:t xml:space="preserve"> </w:t>
+      </w:r>
+      <w:r>
+        <w:t xml:space="preserve">Alevin efficiently estimates accurate gene abundances from dscRNA-seq data.</w:t>
       </w:r>
       <w:r>
         <w:t xml:space="preserve"> </w:t>
@@ -1793,13 +1793,13 @@
         </w:numPr>
       </w:pPr>
       <w:r>
-        <w:t xml:space="preserve">Brian Clark, Genevieve Stein-O’Brien, Fion Shiau, Gabrielle Cannon, Emily Davis, Thomas Sherman, Fatemeh Rajaii, Rebecca James-Esposito, Richard Gronostajski, Elana J. Fertig, Loyal A. Goff, Seth Blackshaw</w:t>
-      </w:r>
-      <w:r>
-        <w:t xml:space="preserve"> </w:t>
-      </w:r>
-      <w:r>
-        <w:t xml:space="preserve">Comprehensive analysis of retinal development at single cell resolution identifies NFI factors as essential for mitotic exit and specification of late-born cells</w:t>
+        <w:t xml:space="preserve">Brian Clark, Genevieve Stein-O’Brien, Fion Shiau, Gabrielle Cannon, Emily Davis, Thomas Sherman, Fatemeh Rajaii, Rebecca James-Esposito, Richard Gronostajski, Elana J. Fertig, Loyal A. Goff, Seth Blackshaw.</w:t>
+      </w:r>
+      <w:r>
+        <w:t xml:space="preserve"> </w:t>
+      </w:r>
+      <w:r>
+        <w:t xml:space="preserve">Comprehensive analysis of retinal development at single cell resolution identifies NFI factors as essential for mitotic exit and specification of late-born cells.</w:t>
       </w:r>
       <w:r>
         <w:t xml:space="preserve"> </w:t>
@@ -1822,13 +1822,13 @@
         </w:numPr>
       </w:pPr>
       <w:r>
-        <w:t xml:space="preserve">Rob Patro &amp; Michael Love</w:t>
-      </w:r>
-      <w:r>
-        <w:t xml:space="preserve"> </w:t>
-      </w:r>
-      <w:r>
-        <w:t xml:space="preserve">tximeta</w:t>
+        <w:t xml:space="preserve">Rob Patro &amp; Michael Love.</w:t>
+      </w:r>
+      <w:r>
+        <w:t xml:space="preserve"> </w:t>
+      </w:r>
+      <w:r>
+        <w:t xml:space="preserve">tximeta.</w:t>
       </w:r>
       <w:r>
         <w:t xml:space="preserve"> </w:t>
@@ -2753,9 +2753,9 @@
       <w:pPr>
         <w:pStyle w:val="Heading2"/>
       </w:pPr>
-      <w:bookmarkStart w:id="53" w:name="proposal-body-2000-words"/>
-      <w:r>
-        <w:t xml:space="preserve">Proposal Body (2000 words)</w:t>
+      <w:bookmarkStart w:id="53" w:name="proposal-body"/>
+      <w:r>
+        <w:t xml:space="preserve">Proposal Body</w:t>
       </w:r>
       <w:bookmarkEnd w:id="53"/>
     </w:p>

</xml_diff>

<commit_message>
Starting to cut body
This build is based on
https://github.com/greenelab/czi-seed-rfa/commit/32a1c8ad01870e76f589f6433b1d01b042a8b5b3.

This commit was created by the following Travis CI build and job:
https://travis-ci.org/greenelab/czi-seed-rfa/builds/454326630
https://travis-ci.org/greenelab/czi-seed-rfa/jobs/454326631

[ci skip]

The full commit message that triggered this build is copied below:

Starting to cut body
</commit_message>
<xml_diff>
--- a/manuscript.docx
+++ b/manuscript.docx
@@ -111,7 +111,7 @@
           <w:rPr>
             <w:rStyle w:val="Hyperlink"/>
           </w:rPr>
-          <w:t xml:space="preserve">greenelab/czi-seed-rfa@a81cc83</w:t>
+          <w:t xml:space="preserve">greenelab/czi-seed-rfa@32a1c8a</w:t>
         </w:r>
       </w:hyperlink>
       <w:r>
@@ -3649,31 +3649,7 @@
         <w:t xml:space="preserve"> </w:t>
       </w:r>
       <w:r>
-        <w:t xml:space="preserve">individual level differences.</w:t>
-      </w:r>
-      <w:r>
-        <w:t xml:space="preserve"> </w:t>
-      </w:r>
-      <w:r>
-        <w:rPr>
-          <w:b/>
-        </w:rPr>
-        <w:t xml:space="preserve">[&lt;– I’m not sure what this sentence means. Please clarify. - LAG]</w:t>
-      </w:r>
-      <w:r>
-        <w:t xml:space="preserve"> </w:t>
-      </w:r>
-      <w:r>
-        <w:rPr>
-          <w:b/>
-        </w:rPr>
-        <w:t xml:space="preserve">[My take is that it means if we have an average from the catalogue we’ve built for a cell type or state, that deviations in particular samples could yield context-specific differences, not sure how to reword - EJF]</w:t>
-      </w:r>
-      <w:r>
-        <w:t xml:space="preserve"> </w:t>
-      </w:r>
-      <w:r>
-        <w:t xml:space="preserve">Comparison of scRNA-seq maps from individuals with a particular phenotype</w:t>
+        <w:t xml:space="preserve">individual level differences. Comparison of scRNA-seq maps from individuals with a particular phenotype</w:t>
       </w:r>
       <w:r>
         <w:t xml:space="preserve"> </w:t>
@@ -3819,7 +3795,7 @@
         <w:rPr>
           <w:i/>
         </w:rPr>
-        <w:t xml:space="preserve">We propose to establish a central</w:t>
+        <w:t xml:space="preserve">We propose to establish a versioned</w:t>
       </w:r>
       <w:r>
         <w:rPr>
@@ -3851,13 +3827,13 @@
         <w:pStyle w:val="BodyText"/>
       </w:pPr>
       <w:r>
-        <w:t xml:space="preserve">Establishing a catalog of cellular features using low-dimensional representations can</w:t>
-      </w:r>
-      <w:r>
-        <w:t xml:space="preserve"> </w:t>
-      </w:r>
-      <w:r>
-        <w:t xml:space="preserve">reduce noise and aid in biological interpretability. However, there are currently no</w:t>
+        <w:t xml:space="preserve">Establishing a reference catalog of cellular features using low-dimensional representations can</w:t>
+      </w:r>
+      <w:r>
+        <w:t xml:space="preserve"> </w:t>
+      </w:r>
+      <w:r>
+        <w:t xml:space="preserve">help to reduce noise and aid in biological interpretability. However, there are currently no</w:t>
       </w:r>
       <w:r>
         <w:t xml:space="preserve"> </w:t>
@@ -3910,34 +3886,13 @@
         <w:t xml:space="preserve"> </w:t>
       </w:r>
       <w:r>
-        <w:t xml:space="preserve">These provide a strong foundation to compare different low-dimensional representations</w:t>
-      </w:r>
-      <w:r>
-        <w:t xml:space="preserve"> </w:t>
-      </w:r>
-      <w:r>
-        <w:t xml:space="preserve">through cross-validation techniques based upon learning representations in once source dataset and testing their ability to transfer in another target dataset. [</w:t>
-      </w:r>
-      <w:r>
-        <w:rPr>
-          <w:b/>
-        </w:rPr>
-        <w:t xml:space="preserve">&lt;– didn’t understand</w:t>
-      </w:r>
-      <w:r>
-        <w:rPr>
-          <w:b/>
-        </w:rPr>
-        <w:t xml:space="preserve"> </w:t>
-      </w:r>
-      <w:r>
-        <w:rPr>
-          <w:b/>
-        </w:rPr>
-        <w:t xml:space="preserve">what was here before too well, please make sure I didn’t muck with the meaning too much.</w:t>
-      </w:r>
-      <w:r>
-        <w:t xml:space="preserve">] [** Is this clearer? - EJF**]</w:t>
+        <w:t xml:space="preserve">These provide a foundation to compare different low-dimensional representations</w:t>
+      </w:r>
+      <w:r>
+        <w:t xml:space="preserve"> </w:t>
+      </w:r>
+      <w:r>
+        <w:t xml:space="preserve">through cross-validation techniques by learning representations in source datasets and testing their ability to transfer into a target dataset.</w:t>
       </w:r>
       <w:r>
         <w:t xml:space="preserve"> </w:t>
@@ -4027,19 +3982,13 @@
         <w:pStyle w:val="BodyText"/>
       </w:pPr>
       <w:r>
-        <w:t xml:space="preserve">We will package and version low-dimensional representations and annotate these</w:t>
-      </w:r>
-      <w:r>
-        <w:t xml:space="preserve"> </w:t>
-      </w:r>
-      <w:r>
-        <w:t xml:space="preserve">representations based on their corresponding celluar features (e.g. cell type, tissue,</w:t>
-      </w:r>
-      <w:r>
-        <w:t xml:space="preserve"> </w:t>
-      </w:r>
-      <w:r>
-        <w:t xml:space="preserve">biological process) and deliver these as structured data objects in Bioconductor as well as</w:t>
+        <w:t xml:space="preserve">We will package and version low-dimensional representations of the HCA and annotate these</w:t>
+      </w:r>
+      <w:r>
+        <w:t xml:space="preserve"> </w:t>
+      </w:r>
+      <w:r>
+        <w:t xml:space="preserve">latent spaces via their corresponding celluar features. We will deliver these as structured data objects in Bioconductor as well as</w:t>
       </w:r>
       <w:r>
         <w:t xml:space="preserve"> </w:t>
@@ -4201,7 +4150,7 @@
         <w:t xml:space="preserve"> </w:t>
       </w:r>
       <w:r>
-        <w:t xml:space="preserve">which identifies versions of the reference cell type catalog by the gene weights and transcript nucleotide</w:t>
+        <w:t xml:space="preserve">which identifies versions of the reference catalog by the gene weights and transcript nucleotide</w:t>
       </w:r>
       <w:r>
         <w:t xml:space="preserve"> </w:t>
@@ -4245,7 +4194,7 @@
         <w:t xml:space="preserve"> </w:t>
       </w:r>
       <w:r>
-        <w:t xml:space="preserve">Our versioning and dissemination of reference cell type catalogs</w:t>
+        <w:t xml:space="preserve">Our versioning and dissemination of reference latent space catalogs</w:t>
       </w:r>
       <w:r>
         <w:t xml:space="preserve"> </w:t>

</xml_diff>